<commit_message>
Update files MOD04 and MOD05
</commit_message>
<xml_diff>
--- a/MOD05-Operadores_Java/02 Actividad Personal/INFO1_MOD5-act6_clase_scanner.docx
+++ b/MOD05-Operadores_Java/02 Actividad Personal/INFO1_MOD5-act6_clase_scanner.docx
@@ -1,6 +1,6 @@
 
 <file path=word/document.xml><?xml version="1.0" encoding="utf-8"?>
-<w:document xmlns:wpc="http://schemas.microsoft.com/office/word/2010/wordprocessingCanvas" xmlns:cx="http://schemas.microsoft.com/office/drawing/2014/chartex" xmlns:cx1="http://schemas.microsoft.com/office/drawing/2015/9/8/chartex" xmlns:cx2="http://schemas.microsoft.com/office/drawing/2015/10/21/chartex" xmlns:cx3="http://schemas.microsoft.com/office/drawing/2016/5/9/chartex" xmlns:cx4="http://schemas.microsoft.com/office/drawing/2016/5/10/chartex" xmlns:cx5="http://schemas.microsoft.com/office/drawing/2016/5/11/chartex" xmlns:cx6="http://schemas.microsoft.com/office/drawing/2016/5/12/chartex" xmlns:cx7="http://schemas.microsoft.com/office/drawing/2016/5/13/chartex" xmlns:cx8="http://schemas.microsoft.com/office/drawing/2016/5/14/chartex" xmlns:mc="http://schemas.openxmlformats.org/markup-compatibility/2006" xmlns:aink="http://schemas.microsoft.com/office/drawing/2016/ink" xmlns:am3d="http://schemas.microsoft.com/office/drawing/2017/model3d" xmlns:o="urn:schemas-microsoft-com:office:office" xmlns:r="http://schemas.openxmlformats.org/officeDocument/2006/relationships" xmlns:m="http://schemas.openxmlformats.org/officeDocument/2006/math" xmlns:v="urn:schemas-microsoft-com:vml" xmlns:wp14="http://schemas.microsoft.com/office/word/2010/wordprocessingDrawing" xmlns:wp="http://schemas.openxmlformats.org/drawingml/2006/wordprocessingDrawing" xmlns:w10="urn:schemas-microsoft-com:office:word" xmlns:w="http://schemas.openxmlformats.org/wordprocessingml/2006/main" xmlns:w14="http://schemas.microsoft.com/office/word/2010/wordml" xmlns:w15="http://schemas.microsoft.com/office/word/2012/wordml" xmlns:w16cex="http://schemas.microsoft.com/office/word/2018/wordml/cex" xmlns:w16cid="http://schemas.microsoft.com/office/word/2016/wordml/cid" xmlns:w16="http://schemas.microsoft.com/office/word/2018/wordml" xmlns:w16se="http://schemas.microsoft.com/office/word/2015/wordml/symex" xmlns:wpg="http://schemas.microsoft.com/office/word/2010/wordprocessingGroup" xmlns:wpi="http://schemas.microsoft.com/office/word/2010/wordprocessingInk" xmlns:wne="http://schemas.microsoft.com/office/word/2006/wordml" xmlns:wps="http://schemas.microsoft.com/office/word/2010/wordprocessingShape" mc:Ignorable="w14 w15 w16se w16cid w16 w16cex wp14">
+<w:document xmlns:wpc="http://schemas.microsoft.com/office/word/2010/wordprocessingCanvas" xmlns:cx="http://schemas.microsoft.com/office/drawing/2014/chartex" xmlns:cx1="http://schemas.microsoft.com/office/drawing/2015/9/8/chartex" xmlns:cx2="http://schemas.microsoft.com/office/drawing/2015/10/21/chartex" xmlns:cx3="http://schemas.microsoft.com/office/drawing/2016/5/9/chartex" xmlns:cx4="http://schemas.microsoft.com/office/drawing/2016/5/10/chartex" xmlns:cx5="http://schemas.microsoft.com/office/drawing/2016/5/11/chartex" xmlns:cx6="http://schemas.microsoft.com/office/drawing/2016/5/12/chartex" xmlns:cx7="http://schemas.microsoft.com/office/drawing/2016/5/13/chartex" xmlns:cx8="http://schemas.microsoft.com/office/drawing/2016/5/14/chartex" xmlns:mc="http://schemas.openxmlformats.org/markup-compatibility/2006" xmlns:aink="http://schemas.microsoft.com/office/drawing/2016/ink" xmlns:am3d="http://schemas.microsoft.com/office/drawing/2017/model3d" xmlns:o="urn:schemas-microsoft-com:office:office" xmlns:oel="http://schemas.microsoft.com/office/2019/extlst" xmlns:r="http://schemas.openxmlformats.org/officeDocument/2006/relationships" xmlns:m="http://schemas.openxmlformats.org/officeDocument/2006/math" xmlns:v="urn:schemas-microsoft-com:vml" xmlns:wp14="http://schemas.microsoft.com/office/word/2010/wordprocessingDrawing" xmlns:wp="http://schemas.openxmlformats.org/drawingml/2006/wordprocessingDrawing" xmlns:w10="urn:schemas-microsoft-com:office:word" xmlns:w="http://schemas.openxmlformats.org/wordprocessingml/2006/main" xmlns:w14="http://schemas.microsoft.com/office/word/2010/wordml" xmlns:w15="http://schemas.microsoft.com/office/word/2012/wordml" xmlns:w16cex="http://schemas.microsoft.com/office/word/2018/wordml/cex" xmlns:w16cid="http://schemas.microsoft.com/office/word/2016/wordml/cid" xmlns:w16="http://schemas.microsoft.com/office/word/2018/wordml" xmlns:w16sdtdh="http://schemas.microsoft.com/office/word/2020/wordml/sdtdatahash" xmlns:w16se="http://schemas.microsoft.com/office/word/2015/wordml/symex" xmlns:wpg="http://schemas.microsoft.com/office/word/2010/wordprocessingGroup" xmlns:wpi="http://schemas.microsoft.com/office/word/2010/wordprocessingInk" xmlns:wne="http://schemas.microsoft.com/office/word/2006/wordml" xmlns:wps="http://schemas.microsoft.com/office/word/2010/wordprocessingShape" mc:Ignorable="w14 w15 w16se w16cid w16 w16cex w16sdtdh wp14">
   <w:body>
     <w:p>
       <w:pPr>
@@ -15,7 +15,23 @@
           <w:rFonts w:ascii="Helvetica" w:hAnsi="Helvetica" w:cs="Helvetica"/>
           <w:lang w:val="es-MX"/>
         </w:rPr>
-        <w:t>Informática I – Prepa Tec Campus Eugenio Garza Lagüera</w:t>
+        <w:t xml:space="preserve">Informática I – Prepa </w:t>
+      </w:r>
+      <w:proofErr w:type="spellStart"/>
+      <w:r>
+        <w:rPr>
+          <w:rFonts w:ascii="Helvetica" w:hAnsi="Helvetica" w:cs="Helvetica"/>
+          <w:lang w:val="es-MX"/>
+        </w:rPr>
+        <w:t>Tec</w:t>
+      </w:r>
+      <w:proofErr w:type="spellEnd"/>
+      <w:r>
+        <w:rPr>
+          <w:rFonts w:ascii="Helvetica" w:hAnsi="Helvetica" w:cs="Helvetica"/>
+          <w:lang w:val="es-MX"/>
+        </w:rPr>
+        <w:t xml:space="preserve"> Campus Eugenio Garza Lagüera</w:t>
       </w:r>
       <w:r>
         <w:rPr>
@@ -36,7 +52,21 @@
           <w:rFonts w:ascii="Helvetica" w:hAnsi="Helvetica" w:cs="Helvetica"/>
           <w:lang w:val="es-MX"/>
         </w:rPr>
-        <w:t xml:space="preserve"> 6: </w:t>
+        <w:t xml:space="preserve"> </w:t>
+      </w:r>
+      <w:r>
+        <w:rPr>
+          <w:rFonts w:ascii="Helvetica" w:hAnsi="Helvetica" w:cs="Helvetica"/>
+          <w:lang w:val="es-MX"/>
+        </w:rPr>
+        <w:t>7</w:t>
+      </w:r>
+      <w:r>
+        <w:rPr>
+          <w:rFonts w:ascii="Helvetica" w:hAnsi="Helvetica" w:cs="Helvetica"/>
+          <w:lang w:val="es-MX"/>
+        </w:rPr>
+        <w:t xml:space="preserve">: </w:t>
       </w:r>
       <w:r>
         <w:rPr>
@@ -89,6 +119,7 @@
         </w:rPr>
         <w:t xml:space="preserve">la presentación del Módulo 5 del curso, que se encuentra en </w:t>
       </w:r>
+      <w:proofErr w:type="spellStart"/>
       <w:r>
         <w:rPr>
           <w:rFonts w:ascii="Helvetica" w:hAnsi="Helvetica" w:cs="Helvetica"/>
@@ -96,20 +127,133 @@
           <w:bCs/>
           <w:lang w:val="es-MX"/>
         </w:rPr>
-        <w:t>Canvas (</w:t>
+        <w:t>Canvas</w:t>
+      </w:r>
+      <w:proofErr w:type="spellEnd"/>
+      <w:r>
+        <w:rPr>
+          <w:rFonts w:ascii="Helvetica" w:hAnsi="Helvetica" w:cs="Helvetica"/>
+          <w:b/>
+          <w:bCs/>
+          <w:lang w:val="es-MX"/>
+        </w:rPr>
+        <w:t>.</w:t>
+      </w:r>
+      <w:r>
+        <w:rPr>
+          <w:rFonts w:ascii="Helvetica" w:hAnsi="Helvetica" w:cs="Helvetica"/>
+          <w:b/>
+          <w:bCs/>
+          <w:lang w:val="es-MX"/>
+        </w:rPr>
+        <w:t xml:space="preserve"> </w:t>
+      </w:r>
+      <w:r>
+        <w:rPr>
+          <w:rFonts w:ascii="Helvetica" w:hAnsi="Helvetica" w:cs="Helvetica"/>
+          <w:b/>
+          <w:bCs/>
+          <w:lang w:val="es-MX"/>
+        </w:rPr>
+        <w:t>Sube a la plataforma los archivos de código fuente (.java).</w:t>
+      </w:r>
+      <w:r>
+        <w:rPr>
+          <w:rFonts w:ascii="Helvetica" w:hAnsi="Helvetica" w:cs="Helvetica"/>
+          <w:b/>
+          <w:bCs/>
+          <w:lang w:val="es-MX"/>
+        </w:rPr>
+        <w:t xml:space="preserve"> </w:t>
+      </w:r>
+    </w:p>
+    <w:p>
+      <w:pPr>
+        <w:rPr>
+          <w:rFonts w:ascii="Helvetica" w:hAnsi="Helvetica" w:cs="Helvetica"/>
+          <w:b/>
+          <w:bCs/>
+          <w:lang w:val="es-MX"/>
+        </w:rPr>
+      </w:pPr>
+      <w:r>
+        <w:rPr>
+          <w:rFonts w:ascii="Helvetica" w:hAnsi="Helvetica" w:cs="Helvetica"/>
+          <w:b/>
+          <w:bCs/>
+          <w:lang w:val="es-MX"/>
+        </w:rPr>
+        <w:t xml:space="preserve">Nota: Revisa el siguiente video para evitar problemas al usar </w:t>
+      </w:r>
+      <w:proofErr w:type="spellStart"/>
+      <w:proofErr w:type="gramStart"/>
+      <w:r>
+        <w:rPr>
+          <w:rFonts w:ascii="Helvetica" w:hAnsi="Helvetica" w:cs="Helvetica"/>
+          <w:b/>
+          <w:bCs/>
+          <w:lang w:val="es-MX"/>
+        </w:rPr>
+        <w:t>nextInt</w:t>
+      </w:r>
+      <w:proofErr w:type="spellEnd"/>
+      <w:r>
+        <w:rPr>
+          <w:rFonts w:ascii="Helvetica" w:hAnsi="Helvetica" w:cs="Helvetica"/>
+          <w:b/>
+          <w:bCs/>
+          <w:lang w:val="es-MX"/>
+        </w:rPr>
+        <w:t>(</w:t>
+      </w:r>
+      <w:proofErr w:type="gramEnd"/>
+      <w:r>
+        <w:rPr>
+          <w:rFonts w:ascii="Helvetica" w:hAnsi="Helvetica" w:cs="Helvetica"/>
+          <w:b/>
+          <w:bCs/>
+          <w:lang w:val="es-MX"/>
+        </w:rPr>
+        <w:t xml:space="preserve">) y </w:t>
+      </w:r>
+      <w:proofErr w:type="spellStart"/>
+      <w:r>
+        <w:rPr>
+          <w:rFonts w:ascii="Helvetica" w:hAnsi="Helvetica" w:cs="Helvetica"/>
+          <w:b/>
+          <w:bCs/>
+          <w:lang w:val="es-MX"/>
+        </w:rPr>
+        <w:t>nextLine</w:t>
+      </w:r>
+      <w:proofErr w:type="spellEnd"/>
+      <w:r>
+        <w:rPr>
+          <w:rFonts w:ascii="Helvetica" w:hAnsi="Helvetica" w:cs="Helvetica"/>
+          <w:b/>
+          <w:bCs/>
+          <w:lang w:val="es-MX"/>
+        </w:rPr>
+        <w:t xml:space="preserve">(): </w:t>
       </w:r>
       <w:hyperlink r:id="rId8" w:history="1">
         <w:r>
           <w:rPr>
             <w:rStyle w:val="Hyperlink"/>
             <w:rFonts w:ascii="Helvetica" w:hAnsi="Helvetica" w:cs="Helvetica"/>
-            <w:b/>
-            <w:bCs/>
             <w:lang w:val="es-MX"/>
           </w:rPr>
-          <w:t>link</w:t>
+          <w:t>Link</w:t>
         </w:r>
       </w:hyperlink>
+    </w:p>
+    <w:p>
+      <w:pPr>
+        <w:rPr>
+          <w:rFonts w:ascii="Helvetica" w:hAnsi="Helvetica" w:cs="Helvetica"/>
+          <w:lang w:val="es-MX"/>
+        </w:rPr>
+      </w:pPr>
       <w:r>
         <w:rPr>
           <w:rFonts w:ascii="Helvetica" w:hAnsi="Helvetica" w:cs="Helvetica"/>
@@ -117,59 +261,6 @@
           <w:bCs/>
           <w:lang w:val="es-MX"/>
         </w:rPr>
-        <w:t>)</w:t>
-      </w:r>
-      <w:r>
-        <w:rPr>
-          <w:rFonts w:ascii="Helvetica" w:hAnsi="Helvetica" w:cs="Helvetica"/>
-          <w:b/>
-          <w:bCs/>
-          <w:lang w:val="es-MX"/>
-        </w:rPr>
-        <w:t>.</w:t>
-      </w:r>
-      <w:r>
-        <w:rPr>
-          <w:rFonts w:ascii="Helvetica" w:hAnsi="Helvetica" w:cs="Helvetica"/>
-          <w:b/>
-          <w:bCs/>
-          <w:lang w:val="es-MX"/>
-        </w:rPr>
-        <w:t xml:space="preserve"> </w:t>
-      </w:r>
-      <w:r>
-        <w:rPr>
-          <w:rFonts w:ascii="Helvetica" w:hAnsi="Helvetica" w:cs="Helvetica"/>
-          <w:b/>
-          <w:bCs/>
-          <w:lang w:val="es-MX"/>
-        </w:rPr>
-        <w:t>Sube a la plataforma los archivos de código fuente (.java).</w:t>
-      </w:r>
-      <w:r>
-        <w:rPr>
-          <w:rFonts w:ascii="Helvetica" w:hAnsi="Helvetica" w:cs="Helvetica"/>
-          <w:b/>
-          <w:bCs/>
-          <w:lang w:val="es-MX"/>
-        </w:rPr>
-        <w:t xml:space="preserve"> </w:t>
-      </w:r>
-    </w:p>
-    <w:p>
-      <w:pPr>
-        <w:rPr>
-          <w:rFonts w:ascii="Helvetica" w:hAnsi="Helvetica" w:cs="Helvetica"/>
-          <w:lang w:val="es-MX"/>
-        </w:rPr>
-      </w:pPr>
-      <w:r>
-        <w:rPr>
-          <w:rFonts w:ascii="Helvetica" w:hAnsi="Helvetica" w:cs="Helvetica"/>
-          <w:b/>
-          <w:bCs/>
-          <w:lang w:val="es-MX"/>
-        </w:rPr>
         <w:t>Problema 1:</w:t>
       </w:r>
       <w:r>
@@ -177,7 +268,7 @@
           <w:rFonts w:ascii="Helvetica" w:hAnsi="Helvetica" w:cs="Helvetica"/>
           <w:lang w:val="es-MX"/>
         </w:rPr>
-        <w:t xml:space="preserve"> Diseña un programa que lea dos números enteros (integers) del teclado (utilizando la clase Scanner) e imprima el resultado</w:t>
+        <w:t xml:space="preserve"> Diseña un programa que lea dos números enteros del teclado (utilizando la clase Scanner) e imprima el resultado</w:t>
       </w:r>
       <w:r>
         <w:rPr>
@@ -285,7 +376,21 @@
               <w:rPr>
                 <w:rFonts w:ascii="Consolas" w:hAnsi="Consolas" w:cs="Helvetica"/>
               </w:rPr>
-              <w:t xml:space="preserve">&gt; Resultado: </w:t>
+              <w:t xml:space="preserve">&gt; </w:t>
+            </w:r>
+            <w:proofErr w:type="spellStart"/>
+            <w:r>
+              <w:rPr>
+                <w:rFonts w:ascii="Consolas" w:hAnsi="Consolas" w:cs="Helvetica"/>
+              </w:rPr>
+              <w:t>Resultado</w:t>
+            </w:r>
+            <w:proofErr w:type="spellEnd"/>
+            <w:r>
+              <w:rPr>
+                <w:rFonts w:ascii="Consolas" w:hAnsi="Consolas" w:cs="Helvetica"/>
+              </w:rPr>
+              <w:t xml:space="preserve">: </w:t>
             </w:r>
             <w:r>
               <w:rPr>
@@ -366,11 +471,9 @@
           <w:rFonts w:ascii="Helvetica" w:hAnsi="Helvetica" w:cs="Helvetica"/>
           <w:b/>
           <w:bCs/>
-          <w:i/>
-          <w:iCs/>
-          <w:lang w:val="es-MX"/>
-        </w:rPr>
-        <w:t>Debes inventar una oración o párrafo.</w:t>
+          <w:lang w:val="es-MX"/>
+        </w:rPr>
+        <w:t>Inventa una oración o párrafo, no uses la misma del ejemplo:</w:t>
       </w:r>
     </w:p>
     <w:p>
@@ -385,7 +488,23 @@
           <w:rFonts w:ascii="Helvetica" w:hAnsi="Helvetica" w:cs="Helvetica"/>
           <w:lang w:val="es-MX"/>
         </w:rPr>
-        <w:t>Para concatenar Strings y variables, recuerda que podemos utilizar el operador (+).</w:t>
+        <w:t xml:space="preserve">Para concatenar </w:t>
+      </w:r>
+      <w:proofErr w:type="spellStart"/>
+      <w:r>
+        <w:rPr>
+          <w:rFonts w:ascii="Helvetica" w:hAnsi="Helvetica" w:cs="Helvetica"/>
+          <w:lang w:val="es-MX"/>
+        </w:rPr>
+        <w:t>Strings</w:t>
+      </w:r>
+      <w:proofErr w:type="spellEnd"/>
+      <w:r>
+        <w:rPr>
+          <w:rFonts w:ascii="Helvetica" w:hAnsi="Helvetica" w:cs="Helvetica"/>
+          <w:lang w:val="es-MX"/>
+        </w:rPr>
+        <w:t xml:space="preserve"> y variables, recuerda que podemos utilizar el operador (+).</w:t>
       </w:r>
     </w:p>
     <w:tbl>
@@ -481,6 +600,7 @@
               </w:rPr>
               <w:t xml:space="preserve">&gt; Ingresa su juguete favorito: </w:t>
             </w:r>
+            <w:proofErr w:type="spellStart"/>
             <w:r>
               <w:rPr>
                 <w:rFonts w:ascii="Consolas" w:hAnsi="Consolas" w:cs="Helvetica"/>
@@ -489,6 +609,7 @@
               </w:rPr>
               <w:t>freesbee</w:t>
             </w:r>
+            <w:proofErr w:type="spellEnd"/>
           </w:p>
           <w:p>
             <w:pPr>
@@ -574,6 +695,7 @@
               </w:rPr>
               <w:t xml:space="preserve">. Le gusta jugar con el (la) </w:t>
             </w:r>
+            <w:proofErr w:type="spellStart"/>
             <w:r>
               <w:rPr>
                 <w:rFonts w:ascii="Consolas" w:hAnsi="Consolas" w:cs="Helvetica"/>
@@ -582,6 +704,7 @@
               </w:rPr>
               <w:t>freesbee</w:t>
             </w:r>
+            <w:proofErr w:type="spellEnd"/>
             <w:r>
               <w:rPr>
                 <w:rFonts w:ascii="Consolas" w:hAnsi="Consolas" w:cs="Helvetica"/>
@@ -799,8 +922,19 @@
           <w:iCs/>
           <w:lang w:val="es-MX"/>
         </w:rPr>
-        <w:t>Nota: Podemos utilizar la instrucción Math.PI</w:t>
-      </w:r>
+        <w:t xml:space="preserve">Nota: Podemos utilizar la instrucción </w:t>
+      </w:r>
+      <w:proofErr w:type="spellStart"/>
+      <w:r>
+        <w:rPr>
+          <w:rFonts w:ascii="Helvetica" w:hAnsi="Helvetica" w:cs="Helvetica"/>
+          <w:i/>
+          <w:iCs/>
+          <w:lang w:val="es-MX"/>
+        </w:rPr>
+        <w:t>Math.PI</w:t>
+      </w:r>
+      <w:proofErr w:type="spellEnd"/>
       <w:r>
         <w:rPr>
           <w:rFonts w:ascii="Helvetica" w:hAnsi="Helvetica" w:cs="Helvetica"/>
@@ -1151,7 +1285,6 @@
           <w:bCs/>
           <w:lang w:val="es-MX"/>
         </w:rPr>
-        <w:lastRenderedPageBreak/>
         <w:t>Problema Reto!</w:t>
       </w:r>
       <w:proofErr w:type="gramEnd"/>
@@ -1170,12 +1303,55 @@
         </w:rPr>
         <w:t xml:space="preserve">Revisa la documentación del método </w:t>
       </w:r>
+      <w:proofErr w:type="spellStart"/>
+      <w:proofErr w:type="gramStart"/>
       <w:r>
         <w:rPr>
           <w:rFonts w:ascii="Consolas" w:hAnsi="Consolas" w:cs="Helvetica"/>
           <w:lang w:val="es-MX"/>
         </w:rPr>
-        <w:t>nextInt(int radix)</w:t>
+        <w:t>nextInt</w:t>
+      </w:r>
+      <w:proofErr w:type="spellEnd"/>
+      <w:r>
+        <w:rPr>
+          <w:rFonts w:ascii="Consolas" w:hAnsi="Consolas" w:cs="Helvetica"/>
+          <w:lang w:val="es-MX"/>
+        </w:rPr>
+        <w:t>(</w:t>
+      </w:r>
+      <w:proofErr w:type="spellStart"/>
+      <w:proofErr w:type="gramEnd"/>
+      <w:r>
+        <w:rPr>
+          <w:rFonts w:ascii="Consolas" w:hAnsi="Consolas" w:cs="Helvetica"/>
+          <w:lang w:val="es-MX"/>
+        </w:rPr>
+        <w:t>int</w:t>
+      </w:r>
+      <w:proofErr w:type="spellEnd"/>
+      <w:r>
+        <w:rPr>
+          <w:rFonts w:ascii="Consolas" w:hAnsi="Consolas" w:cs="Helvetica"/>
+          <w:lang w:val="es-MX"/>
+        </w:rPr>
+        <w:t xml:space="preserve"> </w:t>
+      </w:r>
+      <w:proofErr w:type="spellStart"/>
+      <w:r>
+        <w:rPr>
+          <w:rFonts w:ascii="Consolas" w:hAnsi="Consolas" w:cs="Helvetica"/>
+          <w:lang w:val="es-MX"/>
+        </w:rPr>
+        <w:t>radix</w:t>
+      </w:r>
+      <w:proofErr w:type="spellEnd"/>
+      <w:r>
+        <w:rPr>
+          <w:rFonts w:ascii="Consolas" w:hAnsi="Consolas" w:cs="Helvetica"/>
+          <w:lang w:val="es-MX"/>
+        </w:rPr>
+        <w:t>)</w:t>
       </w:r>
       <w:r>
         <w:rPr>
@@ -1214,7 +1390,23 @@
           <w:rFonts w:ascii="Helvetica" w:hAnsi="Helvetica" w:cs="Helvetica"/>
           <w:lang w:val="es-MX"/>
         </w:rPr>
-        <w:t xml:space="preserve">Esta forma de llamar el método nextInt nos permite recibir números codificados en bases distintas a la base decimal. </w:t>
+        <w:t xml:space="preserve">Esta forma de llamar el método </w:t>
+      </w:r>
+      <w:proofErr w:type="spellStart"/>
+      <w:r>
+        <w:rPr>
+          <w:rFonts w:ascii="Helvetica" w:hAnsi="Helvetica" w:cs="Helvetica"/>
+          <w:lang w:val="es-MX"/>
+        </w:rPr>
+        <w:t>nextInt</w:t>
+      </w:r>
+      <w:proofErr w:type="spellEnd"/>
+      <w:r>
+        <w:rPr>
+          <w:rFonts w:ascii="Helvetica" w:hAnsi="Helvetica" w:cs="Helvetica"/>
+          <w:lang w:val="es-MX"/>
+        </w:rPr>
+        <w:t xml:space="preserve"> nos permite recibir números codificados en bases distintas a la base decimal. </w:t>
       </w:r>
     </w:p>
     <w:p>
@@ -1256,7 +1448,23 @@
           <w:rFonts w:ascii="Helvetica" w:hAnsi="Helvetica" w:cs="Helvetica"/>
           <w:lang w:val="es-MX"/>
         </w:rPr>
-        <w:t xml:space="preserve">a base (por ejemplo, cuando radix = 16 la base elegida sería hexadecimal) </w:t>
+        <w:t xml:space="preserve">a base (por ejemplo, cuando </w:t>
+      </w:r>
+      <w:proofErr w:type="spellStart"/>
+      <w:r>
+        <w:rPr>
+          <w:rFonts w:ascii="Helvetica" w:hAnsi="Helvetica" w:cs="Helvetica"/>
+          <w:lang w:val="es-MX"/>
+        </w:rPr>
+        <w:t>radix</w:t>
+      </w:r>
+      <w:proofErr w:type="spellEnd"/>
+      <w:r>
+        <w:rPr>
+          <w:rFonts w:ascii="Helvetica" w:hAnsi="Helvetica" w:cs="Helvetica"/>
+          <w:lang w:val="es-MX"/>
+        </w:rPr>
+        <w:t xml:space="preserve"> = 16 la base elegida sería hexadecimal) </w:t>
       </w:r>
     </w:p>
     <w:p>
@@ -1341,14 +1549,7 @@
                 <w:rFonts w:ascii="Consolas" w:hAnsi="Consolas" w:cs="Helvetica"/>
                 <w:lang w:val="es-MX"/>
               </w:rPr>
-              <w:t>&gt;</w:t>
-            </w:r>
-            <w:r>
-              <w:rPr>
-                <w:rFonts w:ascii="Consolas" w:hAnsi="Consolas" w:cs="Helvetica"/>
-                <w:lang w:val="es-MX"/>
-              </w:rPr>
-              <w:t xml:space="preserve"> Elige la base: </w:t>
+              <w:t xml:space="preserve">&gt; Elige la base: </w:t>
             </w:r>
             <w:r>
               <w:rPr>
@@ -1457,7 +1658,7 @@
 </file>
 
 <file path=word/endnotes.xml><?xml version="1.0" encoding="utf-8"?>
-<w:endnotes xmlns:wpc="http://schemas.microsoft.com/office/word/2010/wordprocessingCanvas" xmlns:cx="http://schemas.microsoft.com/office/drawing/2014/chartex" xmlns:cx1="http://schemas.microsoft.com/office/drawing/2015/9/8/chartex" xmlns:cx2="http://schemas.microsoft.com/office/drawing/2015/10/21/chartex" xmlns:cx3="http://schemas.microsoft.com/office/drawing/2016/5/9/chartex" xmlns:cx4="http://schemas.microsoft.com/office/drawing/2016/5/10/chartex" xmlns:cx5="http://schemas.microsoft.com/office/drawing/2016/5/11/chartex" xmlns:cx6="http://schemas.microsoft.com/office/drawing/2016/5/12/chartex" xmlns:cx7="http://schemas.microsoft.com/office/drawing/2016/5/13/chartex" xmlns:cx8="http://schemas.microsoft.com/office/drawing/2016/5/14/chartex" xmlns:mc="http://schemas.openxmlformats.org/markup-compatibility/2006" xmlns:aink="http://schemas.microsoft.com/office/drawing/2016/ink" xmlns:am3d="http://schemas.microsoft.com/office/drawing/2017/model3d" xmlns:o="urn:schemas-microsoft-com:office:office" xmlns:r="http://schemas.openxmlformats.org/officeDocument/2006/relationships" xmlns:m="http://schemas.openxmlformats.org/officeDocument/2006/math" xmlns:v="urn:schemas-microsoft-com:vml" xmlns:wp14="http://schemas.microsoft.com/office/word/2010/wordprocessingDrawing" xmlns:wp="http://schemas.openxmlformats.org/drawingml/2006/wordprocessingDrawing" xmlns:w10="urn:schemas-microsoft-com:office:word" xmlns:w="http://schemas.openxmlformats.org/wordprocessingml/2006/main" xmlns:w14="http://schemas.microsoft.com/office/word/2010/wordml" xmlns:w15="http://schemas.microsoft.com/office/word/2012/wordml" xmlns:w16cex="http://schemas.microsoft.com/office/word/2018/wordml/cex" xmlns:w16cid="http://schemas.microsoft.com/office/word/2016/wordml/cid" xmlns:w16="http://schemas.microsoft.com/office/word/2018/wordml" xmlns:w16se="http://schemas.microsoft.com/office/word/2015/wordml/symex" xmlns:wpg="http://schemas.microsoft.com/office/word/2010/wordprocessingGroup" xmlns:wpi="http://schemas.microsoft.com/office/word/2010/wordprocessingInk" xmlns:wne="http://schemas.microsoft.com/office/word/2006/wordml" xmlns:wps="http://schemas.microsoft.com/office/word/2010/wordprocessingShape" mc:Ignorable="w14 w15 w16se w16cid w16 w16cex wp14">
+<w:endnotes xmlns:wpc="http://schemas.microsoft.com/office/word/2010/wordprocessingCanvas" xmlns:cx="http://schemas.microsoft.com/office/drawing/2014/chartex" xmlns:cx1="http://schemas.microsoft.com/office/drawing/2015/9/8/chartex" xmlns:cx2="http://schemas.microsoft.com/office/drawing/2015/10/21/chartex" xmlns:cx3="http://schemas.microsoft.com/office/drawing/2016/5/9/chartex" xmlns:cx4="http://schemas.microsoft.com/office/drawing/2016/5/10/chartex" xmlns:cx5="http://schemas.microsoft.com/office/drawing/2016/5/11/chartex" xmlns:cx6="http://schemas.microsoft.com/office/drawing/2016/5/12/chartex" xmlns:cx7="http://schemas.microsoft.com/office/drawing/2016/5/13/chartex" xmlns:cx8="http://schemas.microsoft.com/office/drawing/2016/5/14/chartex" xmlns:mc="http://schemas.openxmlformats.org/markup-compatibility/2006" xmlns:aink="http://schemas.microsoft.com/office/drawing/2016/ink" xmlns:am3d="http://schemas.microsoft.com/office/drawing/2017/model3d" xmlns:o="urn:schemas-microsoft-com:office:office" xmlns:oel="http://schemas.microsoft.com/office/2019/extlst" xmlns:r="http://schemas.openxmlformats.org/officeDocument/2006/relationships" xmlns:m="http://schemas.openxmlformats.org/officeDocument/2006/math" xmlns:v="urn:schemas-microsoft-com:vml" xmlns:wp14="http://schemas.microsoft.com/office/word/2010/wordprocessingDrawing" xmlns:wp="http://schemas.openxmlformats.org/drawingml/2006/wordprocessingDrawing" xmlns:w10="urn:schemas-microsoft-com:office:word" xmlns:w="http://schemas.openxmlformats.org/wordprocessingml/2006/main" xmlns:w14="http://schemas.microsoft.com/office/word/2010/wordml" xmlns:w15="http://schemas.microsoft.com/office/word/2012/wordml" xmlns:w16cex="http://schemas.microsoft.com/office/word/2018/wordml/cex" xmlns:w16cid="http://schemas.microsoft.com/office/word/2016/wordml/cid" xmlns:w16="http://schemas.microsoft.com/office/word/2018/wordml" xmlns:w16sdtdh="http://schemas.microsoft.com/office/word/2020/wordml/sdtdatahash" xmlns:w16se="http://schemas.microsoft.com/office/word/2015/wordml/symex" xmlns:wpg="http://schemas.microsoft.com/office/word/2010/wordprocessingGroup" xmlns:wpi="http://schemas.microsoft.com/office/word/2010/wordprocessingInk" xmlns:wne="http://schemas.microsoft.com/office/word/2006/wordml" xmlns:wps="http://schemas.microsoft.com/office/word/2010/wordprocessingShape" mc:Ignorable="w14 w15 w16se w16cid w16 w16cex w16sdtdh wp14">
   <w:endnote w:type="separator" w:id="-1">
     <w:p>
       <w:pPr>
@@ -1482,7 +1683,7 @@
 </file>
 
 <file path=word/footnotes.xml><?xml version="1.0" encoding="utf-8"?>
-<w:footnotes xmlns:wpc="http://schemas.microsoft.com/office/word/2010/wordprocessingCanvas" xmlns:cx="http://schemas.microsoft.com/office/drawing/2014/chartex" xmlns:cx1="http://schemas.microsoft.com/office/drawing/2015/9/8/chartex" xmlns:cx2="http://schemas.microsoft.com/office/drawing/2015/10/21/chartex" xmlns:cx3="http://schemas.microsoft.com/office/drawing/2016/5/9/chartex" xmlns:cx4="http://schemas.microsoft.com/office/drawing/2016/5/10/chartex" xmlns:cx5="http://schemas.microsoft.com/office/drawing/2016/5/11/chartex" xmlns:cx6="http://schemas.microsoft.com/office/drawing/2016/5/12/chartex" xmlns:cx7="http://schemas.microsoft.com/office/drawing/2016/5/13/chartex" xmlns:cx8="http://schemas.microsoft.com/office/drawing/2016/5/14/chartex" xmlns:mc="http://schemas.openxmlformats.org/markup-compatibility/2006" xmlns:aink="http://schemas.microsoft.com/office/drawing/2016/ink" xmlns:am3d="http://schemas.microsoft.com/office/drawing/2017/model3d" xmlns:o="urn:schemas-microsoft-com:office:office" xmlns:r="http://schemas.openxmlformats.org/officeDocument/2006/relationships" xmlns:m="http://schemas.openxmlformats.org/officeDocument/2006/math" xmlns:v="urn:schemas-microsoft-com:vml" xmlns:wp14="http://schemas.microsoft.com/office/word/2010/wordprocessingDrawing" xmlns:wp="http://schemas.openxmlformats.org/drawingml/2006/wordprocessingDrawing" xmlns:w10="urn:schemas-microsoft-com:office:word" xmlns:w="http://schemas.openxmlformats.org/wordprocessingml/2006/main" xmlns:w14="http://schemas.microsoft.com/office/word/2010/wordml" xmlns:w15="http://schemas.microsoft.com/office/word/2012/wordml" xmlns:w16cex="http://schemas.microsoft.com/office/word/2018/wordml/cex" xmlns:w16cid="http://schemas.microsoft.com/office/word/2016/wordml/cid" xmlns:w16="http://schemas.microsoft.com/office/word/2018/wordml" xmlns:w16se="http://schemas.microsoft.com/office/word/2015/wordml/symex" xmlns:wpg="http://schemas.microsoft.com/office/word/2010/wordprocessingGroup" xmlns:wpi="http://schemas.microsoft.com/office/word/2010/wordprocessingInk" xmlns:wne="http://schemas.microsoft.com/office/word/2006/wordml" xmlns:wps="http://schemas.microsoft.com/office/word/2010/wordprocessingShape" mc:Ignorable="w14 w15 w16se w16cid w16 w16cex wp14">
+<w:footnotes xmlns:wpc="http://schemas.microsoft.com/office/word/2010/wordprocessingCanvas" xmlns:cx="http://schemas.microsoft.com/office/drawing/2014/chartex" xmlns:cx1="http://schemas.microsoft.com/office/drawing/2015/9/8/chartex" xmlns:cx2="http://schemas.microsoft.com/office/drawing/2015/10/21/chartex" xmlns:cx3="http://schemas.microsoft.com/office/drawing/2016/5/9/chartex" xmlns:cx4="http://schemas.microsoft.com/office/drawing/2016/5/10/chartex" xmlns:cx5="http://schemas.microsoft.com/office/drawing/2016/5/11/chartex" xmlns:cx6="http://schemas.microsoft.com/office/drawing/2016/5/12/chartex" xmlns:cx7="http://schemas.microsoft.com/office/drawing/2016/5/13/chartex" xmlns:cx8="http://schemas.microsoft.com/office/drawing/2016/5/14/chartex" xmlns:mc="http://schemas.openxmlformats.org/markup-compatibility/2006" xmlns:aink="http://schemas.microsoft.com/office/drawing/2016/ink" xmlns:am3d="http://schemas.microsoft.com/office/drawing/2017/model3d" xmlns:o="urn:schemas-microsoft-com:office:office" xmlns:oel="http://schemas.microsoft.com/office/2019/extlst" xmlns:r="http://schemas.openxmlformats.org/officeDocument/2006/relationships" xmlns:m="http://schemas.openxmlformats.org/officeDocument/2006/math" xmlns:v="urn:schemas-microsoft-com:vml" xmlns:wp14="http://schemas.microsoft.com/office/word/2010/wordprocessingDrawing" xmlns:wp="http://schemas.openxmlformats.org/drawingml/2006/wordprocessingDrawing" xmlns:w10="urn:schemas-microsoft-com:office:word" xmlns:w="http://schemas.openxmlformats.org/wordprocessingml/2006/main" xmlns:w14="http://schemas.microsoft.com/office/word/2010/wordml" xmlns:w15="http://schemas.microsoft.com/office/word/2012/wordml" xmlns:w16cex="http://schemas.microsoft.com/office/word/2018/wordml/cex" xmlns:w16cid="http://schemas.microsoft.com/office/word/2016/wordml/cid" xmlns:w16="http://schemas.microsoft.com/office/word/2018/wordml" xmlns:w16sdtdh="http://schemas.microsoft.com/office/word/2020/wordml/sdtdatahash" xmlns:w16se="http://schemas.microsoft.com/office/word/2015/wordml/symex" xmlns:wpg="http://schemas.microsoft.com/office/word/2010/wordprocessingGroup" xmlns:wpi="http://schemas.microsoft.com/office/word/2010/wordprocessingInk" xmlns:wne="http://schemas.microsoft.com/office/word/2006/wordml" xmlns:wps="http://schemas.microsoft.com/office/word/2010/wordprocessingShape" mc:Ignorable="w14 w15 w16se w16cid w16 w16cex w16sdtdh wp14">
   <w:footnote w:type="separator" w:id="-1">
     <w:p>
       <w:pPr>
@@ -1507,7 +1708,7 @@
 </file>
 
 <file path=word/numbering.xml><?xml version="1.0" encoding="utf-8"?>
-<w:numbering xmlns:wpc="http://schemas.microsoft.com/office/word/2010/wordprocessingCanvas" xmlns:cx="http://schemas.microsoft.com/office/drawing/2014/chartex" xmlns:cx1="http://schemas.microsoft.com/office/drawing/2015/9/8/chartex" xmlns:cx2="http://schemas.microsoft.com/office/drawing/2015/10/21/chartex" xmlns:cx3="http://schemas.microsoft.com/office/drawing/2016/5/9/chartex" xmlns:cx4="http://schemas.microsoft.com/office/drawing/2016/5/10/chartex" xmlns:cx5="http://schemas.microsoft.com/office/drawing/2016/5/11/chartex" xmlns:cx6="http://schemas.microsoft.com/office/drawing/2016/5/12/chartex" xmlns:cx7="http://schemas.microsoft.com/office/drawing/2016/5/13/chartex" xmlns:cx8="http://schemas.microsoft.com/office/drawing/2016/5/14/chartex" xmlns:mc="http://schemas.openxmlformats.org/markup-compatibility/2006" xmlns:aink="http://schemas.microsoft.com/office/drawing/2016/ink" xmlns:am3d="http://schemas.microsoft.com/office/drawing/2017/model3d" xmlns:o="urn:schemas-microsoft-com:office:office" xmlns:r="http://schemas.openxmlformats.org/officeDocument/2006/relationships" xmlns:m="http://schemas.openxmlformats.org/officeDocument/2006/math" xmlns:v="urn:schemas-microsoft-com:vml" xmlns:wp14="http://schemas.microsoft.com/office/word/2010/wordprocessingDrawing" xmlns:wp="http://schemas.openxmlformats.org/drawingml/2006/wordprocessingDrawing" xmlns:w10="urn:schemas-microsoft-com:office:word" xmlns:w="http://schemas.openxmlformats.org/wordprocessingml/2006/main" xmlns:w14="http://schemas.microsoft.com/office/word/2010/wordml" xmlns:w15="http://schemas.microsoft.com/office/word/2012/wordml" xmlns:w16cex="http://schemas.microsoft.com/office/word/2018/wordml/cex" xmlns:w16cid="http://schemas.microsoft.com/office/word/2016/wordml/cid" xmlns:w16="http://schemas.microsoft.com/office/word/2018/wordml" xmlns:w16se="http://schemas.microsoft.com/office/word/2015/wordml/symex" xmlns:wpg="http://schemas.microsoft.com/office/word/2010/wordprocessingGroup" xmlns:wpi="http://schemas.microsoft.com/office/word/2010/wordprocessingInk" xmlns:wne="http://schemas.microsoft.com/office/word/2006/wordml" xmlns:wps="http://schemas.microsoft.com/office/word/2010/wordprocessingShape" mc:Ignorable="w14 w15 w16se w16cid w16 w16cex wp14">
+<w:numbering xmlns:wpc="http://schemas.microsoft.com/office/word/2010/wordprocessingCanvas" xmlns:cx="http://schemas.microsoft.com/office/drawing/2014/chartex" xmlns:cx1="http://schemas.microsoft.com/office/drawing/2015/9/8/chartex" xmlns:cx2="http://schemas.microsoft.com/office/drawing/2015/10/21/chartex" xmlns:cx3="http://schemas.microsoft.com/office/drawing/2016/5/9/chartex" xmlns:cx4="http://schemas.microsoft.com/office/drawing/2016/5/10/chartex" xmlns:cx5="http://schemas.microsoft.com/office/drawing/2016/5/11/chartex" xmlns:cx6="http://schemas.microsoft.com/office/drawing/2016/5/12/chartex" xmlns:cx7="http://schemas.microsoft.com/office/drawing/2016/5/13/chartex" xmlns:cx8="http://schemas.microsoft.com/office/drawing/2016/5/14/chartex" xmlns:mc="http://schemas.openxmlformats.org/markup-compatibility/2006" xmlns:aink="http://schemas.microsoft.com/office/drawing/2016/ink" xmlns:am3d="http://schemas.microsoft.com/office/drawing/2017/model3d" xmlns:o="urn:schemas-microsoft-com:office:office" xmlns:oel="http://schemas.microsoft.com/office/2019/extlst" xmlns:r="http://schemas.openxmlformats.org/officeDocument/2006/relationships" xmlns:m="http://schemas.openxmlformats.org/officeDocument/2006/math" xmlns:v="urn:schemas-microsoft-com:vml" xmlns:wp14="http://schemas.microsoft.com/office/word/2010/wordprocessingDrawing" xmlns:wp="http://schemas.openxmlformats.org/drawingml/2006/wordprocessingDrawing" xmlns:w10="urn:schemas-microsoft-com:office:word" xmlns:w="http://schemas.openxmlformats.org/wordprocessingml/2006/main" xmlns:w14="http://schemas.microsoft.com/office/word/2010/wordml" xmlns:w15="http://schemas.microsoft.com/office/word/2012/wordml" xmlns:w16cex="http://schemas.microsoft.com/office/word/2018/wordml/cex" xmlns:w16cid="http://schemas.microsoft.com/office/word/2016/wordml/cid" xmlns:w16="http://schemas.microsoft.com/office/word/2018/wordml" xmlns:w16sdtdh="http://schemas.microsoft.com/office/word/2020/wordml/sdtdatahash" xmlns:w16se="http://schemas.microsoft.com/office/word/2015/wordml/symex" xmlns:wpg="http://schemas.microsoft.com/office/word/2010/wordprocessingGroup" xmlns:wpi="http://schemas.microsoft.com/office/word/2010/wordprocessingInk" xmlns:wne="http://schemas.microsoft.com/office/word/2006/wordml" xmlns:wps="http://schemas.microsoft.com/office/word/2010/wordprocessingShape" mc:Ignorable="w14 w15 w16se w16cid w16 w16cex w16sdtdh wp14">
   <w:abstractNum w:abstractNumId="0" w15:restartNumberingAfterBreak="0">
     <w:nsid w:val="0BB125ED"/>
     <w:multiLevelType w:val="hybridMultilevel"/>
@@ -2490,41 +2691,41 @@
       </w:pPr>
     </w:lvl>
   </w:abstractNum>
-  <w:num w:numId="1">
+  <w:num w:numId="1" w16cid:durableId="1216964877">
     <w:abstractNumId w:val="0"/>
   </w:num>
-  <w:num w:numId="2">
+  <w:num w:numId="2" w16cid:durableId="1102070535">
     <w:abstractNumId w:val="5"/>
   </w:num>
-  <w:num w:numId="3">
+  <w:num w:numId="3" w16cid:durableId="1953979047">
     <w:abstractNumId w:val="2"/>
   </w:num>
-  <w:num w:numId="4">
+  <w:num w:numId="4" w16cid:durableId="1125319784">
     <w:abstractNumId w:val="8"/>
   </w:num>
-  <w:num w:numId="5">
+  <w:num w:numId="5" w16cid:durableId="830145973">
     <w:abstractNumId w:val="3"/>
   </w:num>
-  <w:num w:numId="6">
+  <w:num w:numId="6" w16cid:durableId="906259543">
     <w:abstractNumId w:val="9"/>
   </w:num>
-  <w:num w:numId="7">
+  <w:num w:numId="7" w16cid:durableId="1025793443">
     <w:abstractNumId w:val="1"/>
   </w:num>
-  <w:num w:numId="8">
+  <w:num w:numId="8" w16cid:durableId="260838685">
     <w:abstractNumId w:val="4"/>
   </w:num>
-  <w:num w:numId="9">
+  <w:num w:numId="9" w16cid:durableId="2113359118">
     <w:abstractNumId w:val="6"/>
   </w:num>
-  <w:num w:numId="10">
+  <w:num w:numId="10" w16cid:durableId="1631858306">
     <w:abstractNumId w:val="7"/>
   </w:num>
 </w:numbering>
 </file>
 
 <file path=word/styles.xml><?xml version="1.0" encoding="utf-8"?>
-<w:styles xmlns:mc="http://schemas.openxmlformats.org/markup-compatibility/2006" xmlns:r="http://schemas.openxmlformats.org/officeDocument/2006/relationships" xmlns:w="http://schemas.openxmlformats.org/wordprocessingml/2006/main" xmlns:w14="http://schemas.microsoft.com/office/word/2010/wordml" xmlns:w15="http://schemas.microsoft.com/office/word/2012/wordml" xmlns:w16cex="http://schemas.microsoft.com/office/word/2018/wordml/cex" xmlns:w16cid="http://schemas.microsoft.com/office/word/2016/wordml/cid" xmlns:w16="http://schemas.microsoft.com/office/word/2018/wordml" xmlns:w16se="http://schemas.microsoft.com/office/word/2015/wordml/symex" mc:Ignorable="w14 w15 w16se w16cid w16 w16cex">
+<w:styles xmlns:mc="http://schemas.openxmlformats.org/markup-compatibility/2006" xmlns:r="http://schemas.openxmlformats.org/officeDocument/2006/relationships" xmlns:w="http://schemas.openxmlformats.org/wordprocessingml/2006/main" xmlns:w14="http://schemas.microsoft.com/office/word/2010/wordml" xmlns:w15="http://schemas.microsoft.com/office/word/2012/wordml" xmlns:w16cex="http://schemas.microsoft.com/office/word/2018/wordml/cex" xmlns:w16cid="http://schemas.microsoft.com/office/word/2016/wordml/cid" xmlns:w16="http://schemas.microsoft.com/office/word/2018/wordml" xmlns:w16sdtdh="http://schemas.microsoft.com/office/word/2020/wordml/sdtdatahash" xmlns:w16se="http://schemas.microsoft.com/office/word/2015/wordml/symex" mc:Ignorable="w14 w15 w16se w16cid w16 w16cex w16sdtdh">
   <w:docDefaults>
     <w:rPrDefault>
       <w:rPr>

</xml_diff>